<commit_message>
first check - Finished POC
</commit_message>
<xml_diff>
--- a/POC/דברים שלא נעשו בPOC ובהצעת פרוייקט אבל צריכים להעשות.docx
+++ b/POC/דברים שלא נעשו בPOC ובהצעת פרוייקט אבל צריכים להעשות.docx
@@ -48,9 +48,8 @@
           <w:u w:val="single"/>
           <w:rtl/>
         </w:rPr>
-        <w:t xml:space="preserve"> ובהצעת </w:t>
-      </w:r>
-      <w:proofErr w:type="spellStart"/>
+        <w:t xml:space="preserve"> ובהצעת פרוייקט אבל צריכים</w:t>
+      </w:r>
       <w:r>
         <w:rPr>
           <w:rFonts w:hint="cs"/>
@@ -61,9 +60,8 @@
           <w:u w:val="single"/>
           <w:rtl/>
         </w:rPr>
-        <w:t>פרוייקט</w:t>
-      </w:r>
-      <w:proofErr w:type="spellEnd"/>
+        <w:t xml:space="preserve"> (אולי)</w:t>
+      </w:r>
       <w:r>
         <w:rPr>
           <w:rFonts w:hint="cs"/>
@@ -74,9 +72,13 @@
           <w:u w:val="single"/>
           <w:rtl/>
         </w:rPr>
-        <w:t xml:space="preserve"> אבל צריכים</w:t>
-      </w:r>
-      <w:r>
+        <w:t xml:space="preserve"> להעשות</w:t>
+      </w:r>
+    </w:p>
+    <w:p>
+      <w:pPr>
+        <w:bidi/>
+        <w:jc w:val="center"/>
         <w:rPr>
           <w:rFonts w:hint="cs"/>
           <w:b/>
@@ -86,48 +88,6 @@
           <w:u w:val="single"/>
           <w:rtl/>
         </w:rPr>
-        <w:t xml:space="preserve"> (אולי)</w:t>
-      </w:r>
-      <w:r>
-        <w:rPr>
-          <w:rFonts w:hint="cs"/>
-          <w:b/>
-          <w:bCs/>
-          <w:sz w:val="32"/>
-          <w:szCs w:val="32"/>
-          <w:u w:val="single"/>
-          <w:rtl/>
-        </w:rPr>
-        <w:t xml:space="preserve"> </w:t>
-      </w:r>
-      <w:proofErr w:type="spellStart"/>
-      <w:r>
-        <w:rPr>
-          <w:rFonts w:hint="cs"/>
-          <w:b/>
-          <w:bCs/>
-          <w:sz w:val="32"/>
-          <w:szCs w:val="32"/>
-          <w:u w:val="single"/>
-          <w:rtl/>
-        </w:rPr>
-        <w:t>להעשות</w:t>
-      </w:r>
-      <w:proofErr w:type="spellEnd"/>
-    </w:p>
-    <w:p>
-      <w:pPr>
-        <w:bidi/>
-        <w:jc w:val="center"/>
-        <w:rPr>
-          <w:rFonts w:hint="cs"/>
-          <w:b/>
-          <w:bCs/>
-          <w:sz w:val="32"/>
-          <w:szCs w:val="32"/>
-          <w:u w:val="single"/>
-          <w:rtl/>
-        </w:rPr>
       </w:pPr>
     </w:p>
     <w:p>
@@ -139,17 +99,33 @@
         </w:numPr>
         <w:bidi/>
         <w:rPr>
-          <w:rFonts w:hint="cs"/>
-          <w:sz w:val="24"/>
-          <w:szCs w:val="24"/>
-        </w:rPr>
-      </w:pPr>
-      <w:r>
-        <w:rPr>
-          <w:sz w:val="24"/>
-          <w:szCs w:val="24"/>
-        </w:rPr>
-        <w:t>RIP</w:t>
+          <w:sz w:val="24"/>
+          <w:szCs w:val="24"/>
+        </w:rPr>
+      </w:pPr>
+      <w:r>
+        <w:rPr>
+          <w:sz w:val="24"/>
+          <w:szCs w:val="24"/>
+        </w:rPr>
+        <w:t>Arp</w:t>
+      </w:r>
+      <w:r>
+        <w:rPr>
+          <w:rFonts w:hint="cs"/>
+          <w:sz w:val="24"/>
+          <w:szCs w:val="24"/>
+          <w:rtl/>
+        </w:rPr>
+        <w:t xml:space="preserve"> (רמה שתיים) </w:t>
+      </w:r>
+      <w:r>
+        <w:rPr>
+          <w:sz w:val="24"/>
+          <w:szCs w:val="24"/>
+          <w:rtl/>
+        </w:rPr>
+        <w:t>–</w:t>
       </w:r>
       <w:r>
         <w:rPr>
@@ -164,62 +140,17 @@
         <w:rPr>
           <w:sz w:val="24"/>
           <w:szCs w:val="24"/>
-          <w:rtl/>
-        </w:rPr>
-        <w:t>–</w:t>
-      </w:r>
-      <w:r>
-        <w:rPr>
-          <w:rFonts w:hint="cs"/>
-          <w:sz w:val="24"/>
-          <w:szCs w:val="24"/>
-          <w:rtl/>
-        </w:rPr>
-        <w:t xml:space="preserve"> להפוך את הטבלת </w:t>
-      </w:r>
-      <w:proofErr w:type="spellStart"/>
-      <w:r>
-        <w:rPr>
-          <w:rFonts w:hint="cs"/>
-          <w:sz w:val="24"/>
-          <w:szCs w:val="24"/>
-          <w:rtl/>
-        </w:rPr>
-        <w:t>ראוטינג</w:t>
-      </w:r>
-      <w:proofErr w:type="spellEnd"/>
-      <w:r>
-        <w:rPr>
-          <w:rFonts w:hint="cs"/>
-          <w:sz w:val="24"/>
-          <w:szCs w:val="24"/>
-          <w:rtl/>
-        </w:rPr>
-        <w:t xml:space="preserve"> לדינמית (עם אופציה לשנות)</w:t>
-      </w:r>
-      <w:r>
-        <w:rPr>
-          <w:sz w:val="24"/>
-          <w:szCs w:val="24"/>
-        </w:rPr>
-        <w:t xml:space="preserve"> </w:t>
-      </w:r>
-      <w:r>
-        <w:rPr>
-          <w:sz w:val="24"/>
-          <w:szCs w:val="24"/>
-          <w:rtl/>
-        </w:rPr>
-        <w:t>–</w:t>
-      </w:r>
-      <w:r>
-        <w:rPr>
-          <w:rFonts w:hint="cs"/>
-          <w:sz w:val="24"/>
-          <w:szCs w:val="24"/>
-          <w:rtl/>
-        </w:rPr>
-        <w:t xml:space="preserve"> לתת אופציה לשנות בסטטית את הטבלה.</w:t>
+        </w:rPr>
+        <w:t>arp tables</w:t>
+      </w:r>
+      <w:r>
+        <w:rPr>
+          <w:rFonts w:hint="cs"/>
+          <w:sz w:val="24"/>
+          <w:szCs w:val="24"/>
+          <w:rtl/>
+        </w:rPr>
+        <w:t xml:space="preserve"> לכל רכיב.</w:t>
       </w:r>
     </w:p>
     <w:p>
@@ -238,20 +169,13 @@
       </w:pPr>
       <w:r>
         <w:rPr>
-          <w:rFonts w:hint="cs"/>
-          <w:sz w:val="24"/>
-          <w:szCs w:val="24"/>
-          <w:rtl/>
-        </w:rPr>
-        <w:t xml:space="preserve">ליישם </w:t>
-      </w:r>
-      <w:r>
-        <w:rPr>
-          <w:sz w:val="24"/>
-          <w:szCs w:val="24"/>
-        </w:rPr>
-        <w:t>SWITCH</w:t>
-      </w:r>
+          <w:sz w:val="24"/>
+          <w:szCs w:val="24"/>
+        </w:rPr>
+        <w:t>3 routers</w:t>
+      </w:r>
+      <w:bookmarkStart w:id="0" w:name="_GoBack"/>
+      <w:bookmarkEnd w:id="0"/>
     </w:p>
     <w:p>
       <w:pPr>
@@ -274,14 +198,23 @@
           <w:szCs w:val="24"/>
           <w:rtl/>
         </w:rPr>
-        <w:t xml:space="preserve">ליישם </w:t>
-      </w:r>
-      <w:r>
-        <w:rPr>
-          <w:sz w:val="24"/>
-          <w:szCs w:val="24"/>
-        </w:rPr>
-        <w:t>DHCP</w:t>
+        <w:t>להוסיף אפשרות ל</w:t>
+      </w:r>
+      <w:r>
+        <w:rPr>
+          <w:sz w:val="24"/>
+          <w:szCs w:val="24"/>
+        </w:rPr>
+        <w:t>UDP</w:t>
+      </w:r>
+      <w:r>
+        <w:rPr>
+          <w:rFonts w:hint="cs"/>
+          <w:sz w:val="24"/>
+          <w:szCs w:val="24"/>
+          <w:rtl/>
+        </w:rPr>
+        <w:t xml:space="preserve"> ולפרוטוקולים אחרים.</w:t>
       </w:r>
     </w:p>
     <w:p>
@@ -299,53 +232,19 @@
       </w:pPr>
       <w:r>
         <w:rPr>
-          <w:sz w:val="24"/>
-          <w:szCs w:val="24"/>
-        </w:rPr>
-        <w:t xml:space="preserve">Router </w:t>
-      </w:r>
-      <w:r>
-        <w:rPr>
-          <w:rFonts w:hint="cs"/>
-          <w:sz w:val="24"/>
-          <w:szCs w:val="24"/>
-          <w:rtl/>
-        </w:rPr>
-        <w:t xml:space="preserve"> עם יותר </w:t>
-      </w:r>
-      <w:r>
-        <w:rPr>
-          <w:rFonts w:hint="cs"/>
-          <w:sz w:val="24"/>
-          <w:szCs w:val="24"/>
-          <w:rtl/>
-        </w:rPr>
-        <w:t>משתי יציאות</w:t>
-      </w:r>
-      <w:r>
-        <w:rPr>
-          <w:rFonts w:hint="cs"/>
-          <w:sz w:val="24"/>
-          <w:szCs w:val="24"/>
-          <w:rtl/>
-        </w:rPr>
-        <w:t xml:space="preserve"> (יותר מ</w:t>
-      </w:r>
-      <w:r>
-        <w:rPr>
-          <w:sz w:val="24"/>
-          <w:szCs w:val="24"/>
-        </w:rPr>
-        <w:t>INTERFACE</w:t>
-      </w:r>
-      <w:r>
-        <w:rPr>
-          <w:rFonts w:hint="cs"/>
-          <w:sz w:val="24"/>
-          <w:szCs w:val="24"/>
-          <w:rtl/>
-        </w:rPr>
-        <w:t xml:space="preserve"> אחד)</w:t>
+          <w:rFonts w:hint="cs"/>
+          <w:sz w:val="24"/>
+          <w:szCs w:val="24"/>
+          <w:rtl/>
+        </w:rPr>
+        <w:t>לסדר את הקוד</w:t>
+      </w:r>
+      <w:r>
+        <w:rPr>
+          <w:sz w:val="24"/>
+          <w:szCs w:val="24"/>
+        </w:rPr>
+        <w:t>.</w:t>
       </w:r>
     </w:p>
     <w:p>
@@ -357,17 +256,57 @@
         </w:numPr>
         <w:bidi/>
         <w:rPr>
-          <w:rFonts w:hint="cs"/>
-          <w:sz w:val="24"/>
-          <w:szCs w:val="24"/>
-        </w:rPr>
-      </w:pPr>
-      <w:r>
-        <w:rPr>
-          <w:sz w:val="24"/>
-          <w:szCs w:val="24"/>
-        </w:rPr>
-        <w:t>Router connected to routers near him/router connected to routers using the internet</w:t>
+          <w:sz w:val="24"/>
+          <w:szCs w:val="24"/>
+        </w:rPr>
+      </w:pPr>
+      <w:r>
+        <w:rPr>
+          <w:sz w:val="24"/>
+          <w:szCs w:val="24"/>
+        </w:rPr>
+        <w:t xml:space="preserve">Router </w:t>
+      </w:r>
+      <w:r>
+        <w:rPr>
+          <w:rFonts w:hint="cs"/>
+          <w:sz w:val="24"/>
+          <w:szCs w:val="24"/>
+          <w:rtl/>
+        </w:rPr>
+        <w:t xml:space="preserve"> עם יותר משתי יציאות (יותר מ</w:t>
+      </w:r>
+      <w:r>
+        <w:rPr>
+          <w:sz w:val="24"/>
+          <w:szCs w:val="24"/>
+        </w:rPr>
+        <w:t>INTERFACE</w:t>
+      </w:r>
+      <w:r>
+        <w:rPr>
+          <w:rFonts w:hint="cs"/>
+          <w:sz w:val="24"/>
+          <w:szCs w:val="24"/>
+          <w:rtl/>
+        </w:rPr>
+        <w:t xml:space="preserve"> אחד) - מבנים מורכבים ב</w:t>
+      </w:r>
+      <w:r>
+        <w:rPr>
+          <w:sz w:val="24"/>
+          <w:szCs w:val="24"/>
+        </w:rPr>
+        <w:t>LAN</w:t>
+      </w:r>
+      <w:r>
+        <w:rPr>
+          <w:rFonts w:hint="cs"/>
+          <w:sz w:val="24"/>
+          <w:szCs w:val="24"/>
+          <w:rtl/>
+        </w:rPr>
+        <w:t xml:space="preserve">. </w:t>
       </w:r>
     </w:p>
     <w:p>
@@ -379,81 +318,56 @@
         </w:numPr>
         <w:bidi/>
         <w:rPr>
-          <w:sz w:val="24"/>
-          <w:szCs w:val="24"/>
-        </w:rPr>
-      </w:pPr>
-      <w:r>
-        <w:rPr>
-          <w:rFonts w:hint="cs"/>
-          <w:sz w:val="24"/>
-          <w:szCs w:val="24"/>
-          <w:rtl/>
-        </w:rPr>
-        <w:t xml:space="preserve">להפריד קוד של </w:t>
-      </w:r>
-      <w:proofErr w:type="spellStart"/>
-      <w:r>
-        <w:rPr>
-          <w:rFonts w:hint="cs"/>
-          <w:sz w:val="24"/>
-          <w:szCs w:val="24"/>
-          <w:rtl/>
-        </w:rPr>
-        <w:t>ראוטר</w:t>
-      </w:r>
-      <w:proofErr w:type="spellEnd"/>
-      <w:r>
-        <w:rPr>
-          <w:rFonts w:hint="cs"/>
-          <w:sz w:val="24"/>
-          <w:szCs w:val="24"/>
-          <w:rtl/>
-        </w:rPr>
-        <w:t xml:space="preserve"> </w:t>
-      </w:r>
-      <w:proofErr w:type="spellStart"/>
-      <w:r>
-        <w:rPr>
-          <w:rFonts w:hint="cs"/>
-          <w:sz w:val="24"/>
-          <w:szCs w:val="24"/>
-          <w:rtl/>
-        </w:rPr>
-        <w:t>ופרוסס</w:t>
-      </w:r>
-      <w:proofErr w:type="spellEnd"/>
-      <w:r>
-        <w:rPr>
-          <w:rFonts w:hint="cs"/>
-          <w:sz w:val="24"/>
-          <w:szCs w:val="24"/>
-          <w:rtl/>
-        </w:rPr>
-        <w:t xml:space="preserve"> </w:t>
-      </w:r>
-      <w:proofErr w:type="spellStart"/>
-      <w:r>
-        <w:rPr>
-          <w:rFonts w:hint="cs"/>
-          <w:sz w:val="24"/>
-          <w:szCs w:val="24"/>
-          <w:rtl/>
-        </w:rPr>
-        <w:t>לאנצ'ר</w:t>
-      </w:r>
-      <w:proofErr w:type="spellEnd"/>
-      <w:r>
-        <w:rPr>
-          <w:rFonts w:hint="cs"/>
-          <w:sz w:val="24"/>
-          <w:szCs w:val="24"/>
-          <w:rtl/>
-        </w:rPr>
-        <w:t>?</w:t>
-      </w:r>
-      <w:bookmarkStart w:id="0" w:name="_GoBack"/>
-      <w:bookmarkEnd w:id="0"/>
+          <w:rFonts w:hint="cs"/>
+          <w:sz w:val="24"/>
+          <w:szCs w:val="24"/>
+        </w:rPr>
+      </w:pPr>
+      <w:r>
+        <w:rPr>
+          <w:rFonts w:hint="cs"/>
+          <w:sz w:val="24"/>
+          <w:szCs w:val="24"/>
+          <w:rtl/>
+        </w:rPr>
+        <w:t>לשפר את</w:t>
+      </w:r>
+      <w:r>
+        <w:rPr>
+          <w:rFonts w:hint="cs"/>
+          <w:sz w:val="24"/>
+          <w:szCs w:val="24"/>
+          <w:rtl/>
+        </w:rPr>
+        <w:t xml:space="preserve"> האלגוריתם של</w:t>
+      </w:r>
+      <w:r>
+        <w:rPr>
+          <w:rFonts w:hint="cs"/>
+          <w:sz w:val="24"/>
+          <w:szCs w:val="24"/>
+          <w:rtl/>
+        </w:rPr>
+        <w:t xml:space="preserve"> בדיקת הראוטינג</w:t>
+      </w:r>
+      <w:r>
+        <w:rPr>
+          <w:rFonts w:hint="cs"/>
+          <w:sz w:val="24"/>
+          <w:szCs w:val="24"/>
+          <w:rtl/>
+        </w:rPr>
+        <w:t xml:space="preserve"> - </w:t>
+      </w:r>
+      <w:r>
+        <w:rPr>
+          <w:rFonts w:hint="cs"/>
+          <w:sz w:val="24"/>
+          <w:szCs w:val="24"/>
+          <w:rtl/>
+        </w:rPr>
+        <w:t>ראוט צ'ק</w:t>
+      </w:r>
     </w:p>
     <w:p>
       <w:pPr>
@@ -464,10 +378,277 @@
         </w:numPr>
         <w:bidi/>
         <w:rPr>
-          <w:rFonts w:hint="cs"/>
-          <w:sz w:val="24"/>
-          <w:szCs w:val="24"/>
-          <w:rtl/>
+          <w:sz w:val="24"/>
+          <w:szCs w:val="24"/>
+        </w:rPr>
+      </w:pPr>
+      <w:r>
+        <w:rPr>
+          <w:rFonts w:hint="cs"/>
+          <w:sz w:val="24"/>
+          <w:szCs w:val="24"/>
+          <w:rtl/>
+        </w:rPr>
+        <w:t xml:space="preserve">ליישם </w:t>
+      </w:r>
+      <w:r>
+        <w:rPr>
+          <w:sz w:val="24"/>
+          <w:szCs w:val="24"/>
+        </w:rPr>
+        <w:t>DHCP</w:t>
+      </w:r>
+      <w:r>
+        <w:rPr>
+          <w:rFonts w:hint="cs"/>
+          <w:sz w:val="24"/>
+          <w:szCs w:val="24"/>
+          <w:rtl/>
+        </w:rPr>
+        <w:t xml:space="preserve"> (</w:t>
+      </w:r>
+      <w:r>
+        <w:rPr>
+          <w:rFonts w:hint="cs"/>
+          <w:sz w:val="24"/>
+          <w:szCs w:val="24"/>
+          <w:rtl/>
+        </w:rPr>
+        <w:t xml:space="preserve">אלגוריתם שמייצר משפחות של </w:t>
+      </w:r>
+      <w:r>
+        <w:rPr>
+          <w:sz w:val="24"/>
+          <w:szCs w:val="24"/>
+        </w:rPr>
+        <w:t>NAT</w:t>
+      </w:r>
+      <w:r>
+        <w:rPr>
+          <w:rFonts w:hint="cs"/>
+          <w:sz w:val="24"/>
+          <w:szCs w:val="24"/>
+          <w:rtl/>
+        </w:rPr>
+        <w:t xml:space="preserve"> </w:t>
+      </w:r>
+      <w:r>
+        <w:rPr>
+          <w:sz w:val="24"/>
+          <w:szCs w:val="24"/>
+        </w:rPr>
+        <w:t>IP</w:t>
+      </w:r>
+      <w:r>
+        <w:rPr>
+          <w:rFonts w:hint="cs"/>
+          <w:sz w:val="24"/>
+          <w:szCs w:val="24"/>
+          <w:rtl/>
+        </w:rPr>
+        <w:t xml:space="preserve"> ו</w:t>
+      </w:r>
+      <w:r>
+        <w:rPr>
+          <w:sz w:val="24"/>
+          <w:szCs w:val="24"/>
+        </w:rPr>
+        <w:t>MASK</w:t>
+      </w:r>
+      <w:r>
+        <w:rPr>
+          <w:rFonts w:hint="cs"/>
+          <w:sz w:val="24"/>
+          <w:szCs w:val="24"/>
+          <w:rtl/>
+        </w:rPr>
+        <w:t xml:space="preserve"> במקום 2 האפשרויות שיש כרגע)</w:t>
+      </w:r>
+    </w:p>
+    <w:p>
+      <w:pPr>
+        <w:pStyle w:val="a3"/>
+        <w:numPr>
+          <w:ilvl w:val="0"/>
+          <w:numId w:val="1"/>
+        </w:numPr>
+        <w:bidi/>
+        <w:rPr>
+          <w:rFonts w:hint="cs"/>
+          <w:sz w:val="24"/>
+          <w:szCs w:val="24"/>
+        </w:rPr>
+      </w:pPr>
+      <w:r>
+        <w:rPr>
+          <w:sz w:val="24"/>
+          <w:szCs w:val="24"/>
+        </w:rPr>
+        <w:t>RIP</w:t>
+      </w:r>
+      <w:r>
+        <w:rPr>
+          <w:rFonts w:hint="cs"/>
+          <w:sz w:val="24"/>
+          <w:szCs w:val="24"/>
+          <w:rtl/>
+        </w:rPr>
+        <w:t xml:space="preserve"> </w:t>
+      </w:r>
+      <w:r>
+        <w:rPr>
+          <w:sz w:val="24"/>
+          <w:szCs w:val="24"/>
+          <w:rtl/>
+        </w:rPr>
+        <w:t>–</w:t>
+      </w:r>
+      <w:r>
+        <w:rPr>
+          <w:rFonts w:hint="cs"/>
+          <w:sz w:val="24"/>
+          <w:szCs w:val="24"/>
+          <w:rtl/>
+        </w:rPr>
+        <w:t xml:space="preserve"> להפוך את הטבלת ראוטינג לדינמית (עם אופציה לשנות)</w:t>
+      </w:r>
+      <w:r>
+        <w:rPr>
+          <w:sz w:val="24"/>
+          <w:szCs w:val="24"/>
+        </w:rPr>
+        <w:t xml:space="preserve"> </w:t>
+      </w:r>
+      <w:r>
+        <w:rPr>
+          <w:sz w:val="24"/>
+          <w:szCs w:val="24"/>
+          <w:rtl/>
+        </w:rPr>
+        <w:t>–</w:t>
+      </w:r>
+      <w:r>
+        <w:rPr>
+          <w:rFonts w:hint="cs"/>
+          <w:sz w:val="24"/>
+          <w:szCs w:val="24"/>
+          <w:rtl/>
+        </w:rPr>
+        <w:t xml:space="preserve"> לתת אופציה לשנות בסטטית את הטבלה.</w:t>
+      </w:r>
+    </w:p>
+    <w:p>
+      <w:pPr>
+        <w:pStyle w:val="a3"/>
+        <w:numPr>
+          <w:ilvl w:val="0"/>
+          <w:numId w:val="1"/>
+        </w:numPr>
+        <w:bidi/>
+        <w:rPr>
+          <w:rFonts w:hint="cs"/>
+          <w:sz w:val="24"/>
+          <w:szCs w:val="24"/>
+        </w:rPr>
+      </w:pPr>
+      <w:r>
+        <w:rPr>
+          <w:rFonts w:hint="cs"/>
+          <w:sz w:val="24"/>
+          <w:szCs w:val="24"/>
+          <w:rtl/>
+        </w:rPr>
+        <w:t xml:space="preserve">ליישם </w:t>
+      </w:r>
+      <w:r>
+        <w:rPr>
+          <w:sz w:val="24"/>
+          <w:szCs w:val="24"/>
+        </w:rPr>
+        <w:t>SWITCH</w:t>
+      </w:r>
+    </w:p>
+    <w:p>
+      <w:pPr>
+        <w:pStyle w:val="a3"/>
+        <w:numPr>
+          <w:ilvl w:val="0"/>
+          <w:numId w:val="1"/>
+        </w:numPr>
+        <w:bidi/>
+        <w:rPr>
+          <w:rFonts w:hint="cs"/>
+          <w:sz w:val="24"/>
+          <w:szCs w:val="24"/>
+        </w:rPr>
+      </w:pPr>
+      <w:r>
+        <w:rPr>
+          <w:sz w:val="24"/>
+          <w:szCs w:val="24"/>
+        </w:rPr>
+        <w:t>Router connected to routers near him/router connected to routers using the internet</w:t>
+      </w:r>
+    </w:p>
+    <w:p>
+      <w:pPr>
+        <w:pStyle w:val="a3"/>
+        <w:numPr>
+          <w:ilvl w:val="0"/>
+          <w:numId w:val="1"/>
+        </w:numPr>
+        <w:bidi/>
+        <w:rPr>
+          <w:rFonts w:hint="cs"/>
+          <w:sz w:val="24"/>
+          <w:szCs w:val="24"/>
+        </w:rPr>
+      </w:pPr>
+      <w:r>
+        <w:rPr>
+          <w:rFonts w:hint="cs"/>
+          <w:sz w:val="24"/>
+          <w:szCs w:val="24"/>
+          <w:rtl/>
+        </w:rPr>
+        <w:t>להפריד קוד של ראוטר ופרוסס לאנצ'ר?</w:t>
+      </w:r>
+    </w:p>
+    <w:p>
+      <w:pPr>
+        <w:pStyle w:val="a3"/>
+        <w:numPr>
+          <w:ilvl w:val="0"/>
+          <w:numId w:val="1"/>
+        </w:numPr>
+        <w:bidi/>
+        <w:rPr>
+          <w:sz w:val="24"/>
+          <w:szCs w:val="24"/>
+        </w:rPr>
+      </w:pPr>
+      <w:r>
+        <w:rPr>
+          <w:rFonts w:hint="cs"/>
+          <w:sz w:val="24"/>
+          <w:szCs w:val="24"/>
+          <w:rtl/>
+        </w:rPr>
+        <w:t xml:space="preserve">לעשות לוג לסרבר. </w:t>
+      </w:r>
+    </w:p>
+    <w:p>
+      <w:pPr>
+        <w:pStyle w:val="a3"/>
+        <w:numPr>
+          <w:ilvl w:val="0"/>
+          <w:numId w:val="1"/>
+        </w:numPr>
+        <w:bidi/>
+        <w:rPr>
+          <w:rFonts w:hint="cs"/>
+          <w:sz w:val="24"/>
+          <w:szCs w:val="24"/>
         </w:rPr>
       </w:pPr>
       <w:r>
@@ -495,7 +676,6 @@
         </w:rPr>
         <w:t xml:space="preserve"> עם </w:t>
       </w:r>
-      <w:proofErr w:type="spellStart"/>
       <w:r>
         <w:rPr>
           <w:sz w:val="24"/>
@@ -503,7 +683,6 @@
         </w:rPr>
         <w:t>winforms</w:t>
       </w:r>
-      <w:proofErr w:type="spellEnd"/>
       <w:r>
         <w:rPr>
           <w:rFonts w:hint="cs"/>
@@ -512,6 +691,89 @@
           <w:rtl/>
         </w:rPr>
         <w:t xml:space="preserve"> (קליינט?)</w:t>
+      </w:r>
+    </w:p>
+    <w:p>
+      <w:pPr>
+        <w:pStyle w:val="a3"/>
+        <w:numPr>
+          <w:ilvl w:val="0"/>
+          <w:numId w:val="1"/>
+        </w:numPr>
+        <w:bidi/>
+        <w:rPr>
+          <w:rFonts w:hint="cs"/>
+          <w:sz w:val="24"/>
+          <w:szCs w:val="24"/>
+          <w:rtl/>
+        </w:rPr>
+      </w:pPr>
+      <w:r>
+        <w:rPr>
+          <w:rFonts w:hint="cs"/>
+          <w:sz w:val="24"/>
+          <w:szCs w:val="24"/>
+          <w:rtl/>
+        </w:rPr>
+        <w:t xml:space="preserve">ליצור משתמשים ופרוייקטים (עם </w:t>
+      </w:r>
+      <w:r>
+        <w:rPr>
+          <w:sz w:val="24"/>
+          <w:szCs w:val="24"/>
+        </w:rPr>
+        <w:t>DATABASE</w:t>
+      </w:r>
+      <w:r>
+        <w:rPr>
+          <w:rFonts w:hint="cs"/>
+          <w:sz w:val="24"/>
+          <w:szCs w:val="24"/>
+          <w:rtl/>
+        </w:rPr>
+        <w:t xml:space="preserve"> שזוכר את הפרוייקטים אם נשמרו).</w:t>
+      </w:r>
+    </w:p>
+    <w:p>
+      <w:pPr>
+        <w:pStyle w:val="a3"/>
+        <w:numPr>
+          <w:ilvl w:val="0"/>
+          <w:numId w:val="1"/>
+        </w:numPr>
+        <w:bidi/>
+        <w:rPr>
+          <w:rFonts w:hint="cs"/>
+          <w:sz w:val="24"/>
+          <w:szCs w:val="24"/>
+          <w:rtl/>
+        </w:rPr>
+      </w:pPr>
+      <w:r>
+        <w:rPr>
+          <w:rFonts w:hint="cs"/>
+          <w:sz w:val="24"/>
+          <w:szCs w:val="24"/>
+          <w:rtl/>
+        </w:rPr>
+        <w:t xml:space="preserve">לזהות התקפות ברשת </w:t>
+      </w:r>
+      <w:r>
+        <w:rPr>
+          <w:sz w:val="24"/>
+          <w:szCs w:val="24"/>
+          <w:rtl/>
+        </w:rPr>
+        <w:t>–</w:t>
+      </w:r>
+      <w:r>
+        <w:rPr>
+          <w:rFonts w:hint="cs"/>
+          <w:sz w:val="24"/>
+          <w:szCs w:val="24"/>
+          <w:rtl/>
+        </w:rPr>
+        <w:t xml:space="preserve"> הסרבר (אולי?)</w:t>
       </w:r>
     </w:p>
     <w:sectPr>

</xml_diff>